<commit_message>
Updated the pie chart details for class distribution
</commit_message>
<xml_diff>
--- a/project-docs/Interim report format_v2.docx
+++ b/project-docs/Interim report format_v2.docx
@@ -261,23 +261,7 @@
           <w:sz w:val="20"/>
           <w:szCs w:val="20"/>
         </w:rPr>
-        <w:t xml:space="preserve">Pneumonia is an infection in one or both lungs. Bacteria, viruses, and fungi cause it and the infection causes inflammation in the air sacs in your lungs, which are called alveoli. The alveoli fill with fluid or pus, making it difficult </w:t>
-      </w:r>
-      <w:r>
-        <w:rPr>
-          <w:rFonts w:ascii="Verdana" w:eastAsia="Verdana" w:hAnsi="Verdana" w:cs="Verdana"/>
-          <w:sz w:val="20"/>
-          <w:szCs w:val="20"/>
-        </w:rPr>
-        <w:t>to breathe. Typically, X-ray helps your doctor look for signs of inflammation or opacities in your chest which when present can indicate the Pneumonia infections. Since Pneumonia accounts for over 15% of all deaths of children under 5 years old internation</w:t>
-      </w:r>
-      <w:r>
-        <w:rPr>
-          <w:rFonts w:ascii="Verdana" w:eastAsia="Verdana" w:hAnsi="Verdana" w:cs="Verdana"/>
-          <w:sz w:val="20"/>
-          <w:szCs w:val="20"/>
-        </w:rPr>
-        <w:t xml:space="preserve">ally, it is crucial to identify and react swiftly if there are any infections identified. </w:t>
+        <w:t xml:space="preserve">Pneumonia is an infection in one or both lungs. Bacteria, viruses, and fungi cause it and the infection causes inflammation in the air sacs in your lungs, which are called alveoli. The alveoli fill with fluid or pus, making it difficult to breathe. Typically, X-ray helps your doctor look for signs of inflammation or opacities in your chest which when present can indicate the Pneumonia infections. Since Pneumonia accounts for over 15% of all deaths of children under 5 years old internationally, it is crucial to identify and react swiftly if there are any infections identified. </w:t>
       </w:r>
     </w:p>
     <w:p>
@@ -296,23 +280,7 @@
           <w:sz w:val="20"/>
           <w:szCs w:val="20"/>
         </w:rPr>
-        <w:t>As the detection and reaction time is vital and the infection is detected using the X-ray Images, Image processing techniques can be leveraged from the emerging AI t</w:t>
-      </w:r>
-      <w:r>
-        <w:rPr>
-          <w:rFonts w:ascii="Verdana" w:eastAsia="Verdana" w:hAnsi="Verdana" w:cs="Verdana"/>
-          <w:sz w:val="20"/>
-          <w:szCs w:val="20"/>
-        </w:rPr>
-        <w:t>echnology on these images to predict the presence of opacities. Powerful AI techniques can unlock clinically relevant information hidden in the massive amount of data, which in turn can assist clinical decision making. This will also assist physicians to m</w:t>
-      </w:r>
-      <w:r>
-        <w:rPr>
-          <w:rFonts w:ascii="Verdana" w:eastAsia="Verdana" w:hAnsi="Verdana" w:cs="Verdana"/>
-          <w:sz w:val="20"/>
-          <w:szCs w:val="20"/>
-        </w:rPr>
-        <w:t>ake better clinical decisions or even replace human judgement in certain functional areas of healthcare (</w:t>
+        <w:t>As the detection and reaction time is vital and the infection is detected using the X-ray Images, Image processing techniques can be leveraged from the emerging AI technology on these images to predict the presence of opacities. Powerful AI techniques can unlock clinically relevant information hidden in the massive amount of data, which in turn can assist clinical decision making. This will also assist physicians to make better clinical decisions or even replace human judgement in certain functional areas of healthcare (</w:t>
       </w:r>
       <w:proofErr w:type="spellStart"/>
       <w:r>
@@ -667,27 +635,7 @@
           <w:sz w:val="20"/>
           <w:szCs w:val="20"/>
         </w:rPr>
-        <w:t>S</w:t>
-      </w:r>
-      <w:r>
-        <w:rPr>
-          <w:rFonts w:ascii="Verdana" w:eastAsia="Verdana" w:hAnsi="Verdana" w:cs="Verdana"/>
-          <w:b/>
-          <w:color w:val="000000"/>
-          <w:sz w:val="20"/>
-          <w:szCs w:val="20"/>
-        </w:rPr>
-        <w:t>ummar</w:t>
-      </w:r>
-      <w:r>
-        <w:rPr>
-          <w:rFonts w:ascii="Verdana" w:eastAsia="Verdana" w:hAnsi="Verdana" w:cs="Verdana"/>
-          <w:b/>
-          <w:color w:val="000000"/>
-          <w:sz w:val="20"/>
-          <w:szCs w:val="20"/>
-        </w:rPr>
-        <w:t>y of problem statement, data and findings</w:t>
+        <w:t>Summary of problem statement, data and findings</w:t>
       </w:r>
     </w:p>
     <w:p>
@@ -808,16 +756,7 @@
           <w:sz w:val="20"/>
           <w:szCs w:val="20"/>
         </w:rPr>
-        <w:t xml:space="preserve"> It con</w:t>
-      </w:r>
-      <w:r>
-        <w:rPr>
-          <w:rFonts w:ascii="Verdana" w:eastAsia="Verdana" w:hAnsi="Verdana" w:cs="Verdana"/>
-          <w:color w:val="000000"/>
-          <w:sz w:val="20"/>
-          <w:szCs w:val="20"/>
-        </w:rPr>
-        <w:t>tains set of raw medical images (DICOM files) for training model. The DICOM files contain a combination of header metadata as well as underlying raw image arrays for pixel data.</w:t>
+        <w:t xml:space="preserve"> It contains set of raw medical images (DICOM files) for training model. The DICOM files contain a combination of header metadata as well as underlying raw image arrays for pixel data.</w:t>
       </w:r>
     </w:p>
     <w:p>
@@ -879,16 +818,7 @@
           <w:sz w:val="20"/>
           <w:szCs w:val="20"/>
         </w:rPr>
-        <w:t xml:space="preserve">It contains set of raw medical images (DICOM files) for </w:t>
-      </w:r>
-      <w:r>
-        <w:rPr>
-          <w:rFonts w:ascii="Verdana" w:eastAsia="Verdana" w:hAnsi="Verdana" w:cs="Verdana"/>
-          <w:color w:val="000000"/>
-          <w:sz w:val="20"/>
-          <w:szCs w:val="20"/>
-        </w:rPr>
-        <w:t>testing the model. The file contains a combination of header metadata as well as underlying raw image arrays for pixel data</w:t>
+        <w:t>It contains set of raw medical images (DICOM files) for testing the model. The file contains a combination of header metadata as well as underlying raw image arrays for pixel data</w:t>
       </w:r>
       <w:r>
         <w:rPr>
@@ -1019,16 +949,7 @@
           <w:sz w:val="20"/>
           <w:szCs w:val="20"/>
         </w:rPr>
-        <w:t>This CSV files contains information regarding</w:t>
-      </w:r>
-      <w:r>
-        <w:rPr>
-          <w:rFonts w:ascii="Verdana" w:eastAsia="Verdana" w:hAnsi="Verdana" w:cs="Verdana"/>
-          <w:color w:val="000000"/>
-          <w:sz w:val="20"/>
-          <w:szCs w:val="20"/>
-        </w:rPr>
-        <w:t xml:space="preserve"> three possible classes in the data - namely normal, lung opacity and no lung opacity (not normal).</w:t>
+        <w:t>This CSV files contains information regarding three possible classes in the data - namely normal, lung opacity and no lung opacity (not normal).</w:t>
       </w:r>
       <w:r>
         <w:rPr>
@@ -1373,17 +1294,15 @@
           <w:color w:val="000000"/>
           <w:sz w:val="20"/>
           <w:szCs w:val="20"/>
-          <w:highlight w:val="yellow"/>
-        </w:rPr>
-      </w:pPr>
-      <w:r>
-        <w:rPr>
-          <w:rFonts w:ascii="Verdana" w:eastAsia="Verdana" w:hAnsi="Verdana" w:cs="Verdana"/>
-          <w:b/>
-          <w:color w:val="000000"/>
-          <w:sz w:val="20"/>
-          <w:szCs w:val="20"/>
-          <w:highlight w:val="yellow"/>
+        </w:rPr>
+      </w:pPr>
+      <w:r>
+        <w:rPr>
+          <w:rFonts w:ascii="Verdana" w:eastAsia="Verdana" w:hAnsi="Verdana" w:cs="Verdana"/>
+          <w:b/>
+          <w:color w:val="000000"/>
+          <w:sz w:val="20"/>
+          <w:szCs w:val="20"/>
         </w:rPr>
         <w:t>Data information:</w:t>
       </w:r>
@@ -1393,37 +1312,353 @@
           <w:color w:val="000000"/>
           <w:sz w:val="20"/>
           <w:szCs w:val="20"/>
-          <w:highlight w:val="yellow"/>
-        </w:rPr>
-        <w:t xml:space="preserve"> Out of the total class information of 30,227 patient IDs, 29.3% (8,851) belongs to ‘Normal’ class, 31.6% (9,555) comes constitutes ‘Lung Opacity’ class and 39.1% (11,821) is ‘No Lung Opacity / Not Normal’ class. Hence, 31.6% are with pneumonia </w:t>
-      </w:r>
-      <w:r>
-        <w:rPr>
-          <w:rFonts w:ascii="Verdana" w:eastAsia="Verdana" w:hAnsi="Verdana" w:cs="Verdana"/>
-          <w:sz w:val="20"/>
-          <w:szCs w:val="20"/>
-          <w:highlight w:val="yellow"/>
-        </w:rPr>
-        <w:t>and the rem</w:t>
-      </w:r>
-      <w:r>
-        <w:rPr>
-          <w:rFonts w:ascii="Verdana" w:eastAsia="Verdana" w:hAnsi="Verdana" w:cs="Verdana"/>
-          <w:sz w:val="20"/>
-          <w:szCs w:val="20"/>
-          <w:highlight w:val="yellow"/>
-        </w:rPr>
-        <w:t>aining</w:t>
-      </w:r>
-      <w:r>
-        <w:rPr>
-          <w:rFonts w:ascii="Verdana" w:eastAsia="Verdana" w:hAnsi="Verdana" w:cs="Verdana"/>
-          <w:color w:val="000000"/>
-          <w:sz w:val="20"/>
-          <w:szCs w:val="20"/>
-          <w:highlight w:val="yellow"/>
-        </w:rPr>
-        <w:t xml:space="preserve"> 68.4% are without pneumonia</w:t>
+        </w:rPr>
+        <w:t xml:space="preserve"> </w:t>
+      </w:r>
+      <w:r>
+        <w:rPr>
+          <w:rFonts w:ascii="Verdana" w:eastAsia="Verdana" w:hAnsi="Verdana" w:cs="Verdana"/>
+          <w:color w:val="000000"/>
+          <w:sz w:val="20"/>
+          <w:szCs w:val="20"/>
+        </w:rPr>
+        <w:t>Out of the total class information o</w:t>
+      </w:r>
+      <w:r>
+        <w:rPr>
+          <w:rFonts w:ascii="Verdana" w:eastAsia="Verdana" w:hAnsi="Verdana" w:cs="Verdana"/>
+          <w:color w:val="000000"/>
+          <w:sz w:val="20"/>
+          <w:szCs w:val="20"/>
+        </w:rPr>
+        <w:t xml:space="preserve">f </w:t>
+      </w:r>
+      <w:r>
+        <w:rPr>
+          <w:rFonts w:ascii="Verdana" w:hAnsi="Verdana" w:cs="Courier New"/>
+          <w:color w:val="212121"/>
+          <w:sz w:val="20"/>
+          <w:szCs w:val="20"/>
+          <w:shd w:val="clear" w:color="auto" w:fill="FFFFFF"/>
+        </w:rPr>
+        <w:t>26</w:t>
+      </w:r>
+      <w:r>
+        <w:rPr>
+          <w:rFonts w:ascii="Verdana" w:hAnsi="Verdana" w:cs="Courier New"/>
+          <w:color w:val="212121"/>
+          <w:sz w:val="20"/>
+          <w:szCs w:val="20"/>
+          <w:shd w:val="clear" w:color="auto" w:fill="FFFFFF"/>
+        </w:rPr>
+        <w:t>,</w:t>
+      </w:r>
+      <w:r>
+        <w:rPr>
+          <w:rFonts w:ascii="Verdana" w:hAnsi="Verdana" w:cs="Courier New"/>
+          <w:color w:val="212121"/>
+          <w:sz w:val="20"/>
+          <w:szCs w:val="20"/>
+          <w:shd w:val="clear" w:color="auto" w:fill="FFFFFF"/>
+        </w:rPr>
+        <w:t>684</w:t>
+      </w:r>
+      <w:r>
+        <w:rPr>
+          <w:rFonts w:ascii="Verdana" w:hAnsi="Verdana" w:cs="Courier New"/>
+          <w:color w:val="212121"/>
+          <w:sz w:val="20"/>
+          <w:szCs w:val="20"/>
+          <w:shd w:val="clear" w:color="auto" w:fill="FFFFFF"/>
+        </w:rPr>
+        <w:t xml:space="preserve"> </w:t>
+      </w:r>
+      <w:r>
+        <w:rPr>
+          <w:rFonts w:ascii="Verdana" w:eastAsia="Verdana" w:hAnsi="Verdana" w:cs="Verdana"/>
+          <w:color w:val="000000"/>
+          <w:sz w:val="20"/>
+          <w:szCs w:val="20"/>
+        </w:rPr>
+        <w:t>patients</w:t>
+      </w:r>
+      <w:r>
+        <w:rPr>
+          <w:rFonts w:ascii="Verdana" w:eastAsia="Verdana" w:hAnsi="Verdana" w:cs="Verdana"/>
+          <w:color w:val="000000"/>
+          <w:sz w:val="20"/>
+          <w:szCs w:val="20"/>
+        </w:rPr>
+        <w:t>, 33.2</w:t>
+      </w:r>
+      <w:r>
+        <w:rPr>
+          <w:rFonts w:ascii="Verdana" w:eastAsia="Verdana" w:hAnsi="Verdana" w:cs="Verdana"/>
+          <w:color w:val="000000"/>
+          <w:sz w:val="20"/>
+          <w:szCs w:val="20"/>
+        </w:rPr>
+        <w:t xml:space="preserve">% (8,851) </w:t>
+      </w:r>
+      <w:r>
+        <w:rPr>
+          <w:rFonts w:ascii="Verdana" w:eastAsia="Verdana" w:hAnsi="Verdana" w:cs="Verdana"/>
+          <w:color w:val="000000"/>
+          <w:sz w:val="20"/>
+          <w:szCs w:val="20"/>
+        </w:rPr>
+        <w:t>are normal i.e. they do not have any lung related abnormalities</w:t>
+      </w:r>
+      <w:r>
+        <w:rPr>
+          <w:rFonts w:ascii="Verdana" w:eastAsia="Verdana" w:hAnsi="Verdana" w:cs="Verdana"/>
+          <w:color w:val="000000"/>
+          <w:sz w:val="20"/>
+          <w:szCs w:val="20"/>
+        </w:rPr>
+        <w:t xml:space="preserve">, </w:t>
+      </w:r>
+      <w:r>
+        <w:rPr>
+          <w:rFonts w:ascii="Courier New" w:hAnsi="Courier New" w:cs="Courier New"/>
+          <w:color w:val="212121"/>
+          <w:sz w:val="21"/>
+          <w:szCs w:val="21"/>
+          <w:shd w:val="clear" w:color="auto" w:fill="FFFFFF"/>
+        </w:rPr>
+        <w:t>22.5</w:t>
+      </w:r>
+      <w:r>
+        <w:rPr>
+          <w:rFonts w:ascii="Verdana" w:eastAsia="Verdana" w:hAnsi="Verdana" w:cs="Verdana"/>
+          <w:color w:val="000000"/>
+          <w:sz w:val="20"/>
+          <w:szCs w:val="20"/>
+        </w:rPr>
+        <w:t>% (</w:t>
+      </w:r>
+      <w:r>
+        <w:rPr>
+          <w:rFonts w:ascii="Courier New" w:hAnsi="Courier New" w:cs="Courier New"/>
+          <w:color w:val="212121"/>
+          <w:sz w:val="21"/>
+          <w:szCs w:val="21"/>
+          <w:shd w:val="clear" w:color="auto" w:fill="FFFFFF"/>
+        </w:rPr>
+        <w:t>6012</w:t>
+      </w:r>
+      <w:r>
+        <w:rPr>
+          <w:rFonts w:ascii="Verdana" w:eastAsia="Verdana" w:hAnsi="Verdana" w:cs="Verdana"/>
+          <w:color w:val="000000"/>
+          <w:sz w:val="20"/>
+          <w:szCs w:val="20"/>
+        </w:rPr>
+        <w:t xml:space="preserve">) </w:t>
+      </w:r>
+      <w:r>
+        <w:rPr>
+          <w:rFonts w:ascii="Verdana" w:eastAsia="Verdana" w:hAnsi="Verdana" w:cs="Verdana"/>
+          <w:color w:val="000000"/>
+          <w:sz w:val="20"/>
+          <w:szCs w:val="20"/>
+        </w:rPr>
+        <w:t xml:space="preserve">patients </w:t>
+      </w:r>
+      <w:r>
+        <w:rPr>
+          <w:rFonts w:ascii="Verdana" w:eastAsia="Verdana" w:hAnsi="Verdana" w:cs="Verdana"/>
+          <w:color w:val="000000"/>
+          <w:sz w:val="20"/>
+          <w:szCs w:val="20"/>
+        </w:rPr>
+        <w:t xml:space="preserve">comes constitutes ‘Lung Opacity’ class and </w:t>
+      </w:r>
+      <w:r>
+        <w:rPr>
+          <w:rFonts w:ascii="Courier New" w:hAnsi="Courier New" w:cs="Courier New"/>
+          <w:color w:val="212121"/>
+          <w:sz w:val="21"/>
+          <w:szCs w:val="21"/>
+          <w:shd w:val="clear" w:color="auto" w:fill="FFFFFF"/>
+        </w:rPr>
+        <w:t>44.3</w:t>
+      </w:r>
+      <w:r>
+        <w:rPr>
+          <w:rFonts w:ascii="Verdana" w:eastAsia="Verdana" w:hAnsi="Verdana" w:cs="Verdana"/>
+          <w:color w:val="000000"/>
+          <w:sz w:val="20"/>
+          <w:szCs w:val="20"/>
+        </w:rPr>
+        <w:t>% (</w:t>
+      </w:r>
+      <w:r>
+        <w:rPr>
+          <w:rFonts w:ascii="Courier New" w:hAnsi="Courier New" w:cs="Courier New"/>
+          <w:color w:val="212121"/>
+          <w:sz w:val="21"/>
+          <w:szCs w:val="21"/>
+          <w:shd w:val="clear" w:color="auto" w:fill="FFFFFF"/>
+        </w:rPr>
+        <w:t>11</w:t>
+      </w:r>
+      <w:r>
+        <w:rPr>
+          <w:rFonts w:ascii="Courier New" w:hAnsi="Courier New" w:cs="Courier New"/>
+          <w:color w:val="212121"/>
+          <w:sz w:val="21"/>
+          <w:szCs w:val="21"/>
+          <w:shd w:val="clear" w:color="auto" w:fill="FFFFFF"/>
+        </w:rPr>
+        <w:t>,</w:t>
+      </w:r>
+      <w:r>
+        <w:rPr>
+          <w:rFonts w:ascii="Courier New" w:hAnsi="Courier New" w:cs="Courier New"/>
+          <w:color w:val="212121"/>
+          <w:sz w:val="21"/>
+          <w:szCs w:val="21"/>
+          <w:shd w:val="clear" w:color="auto" w:fill="FFFFFF"/>
+        </w:rPr>
+        <w:t>821</w:t>
+      </w:r>
+      <w:r>
+        <w:rPr>
+          <w:rFonts w:ascii="Verdana" w:eastAsia="Verdana" w:hAnsi="Verdana" w:cs="Verdana"/>
+          <w:color w:val="000000"/>
+          <w:sz w:val="20"/>
+          <w:szCs w:val="20"/>
+        </w:rPr>
+        <w:t xml:space="preserve">) </w:t>
+      </w:r>
+      <w:r>
+        <w:rPr>
+          <w:rFonts w:ascii="Verdana" w:eastAsia="Verdana" w:hAnsi="Verdana" w:cs="Verdana"/>
+          <w:color w:val="000000"/>
+          <w:sz w:val="20"/>
+          <w:szCs w:val="20"/>
+        </w:rPr>
+        <w:t>patients do not have pneumonia but are not normal possibly due to other lung ailments</w:t>
+      </w:r>
+      <w:r>
+        <w:rPr>
+          <w:rFonts w:ascii="Verdana" w:eastAsia="Verdana" w:hAnsi="Verdana" w:cs="Verdana"/>
+          <w:color w:val="000000"/>
+          <w:sz w:val="20"/>
+          <w:szCs w:val="20"/>
+        </w:rPr>
+        <w:t xml:space="preserve">. Hence, </w:t>
+      </w:r>
+      <w:r>
+        <w:rPr>
+          <w:rFonts w:ascii="Verdana" w:hAnsi="Verdana" w:cs="Courier New"/>
+          <w:color w:val="212121"/>
+          <w:sz w:val="20"/>
+          <w:szCs w:val="20"/>
+          <w:shd w:val="clear" w:color="auto" w:fill="FFFFFF"/>
+        </w:rPr>
+        <w:t>22.5</w:t>
+      </w:r>
+      <w:r>
+        <w:rPr>
+          <w:rFonts w:ascii="Verdana" w:eastAsia="Verdana" w:hAnsi="Verdana" w:cs="Verdana"/>
+          <w:color w:val="000000"/>
+          <w:sz w:val="20"/>
+          <w:szCs w:val="20"/>
+        </w:rPr>
+        <w:t xml:space="preserve">% </w:t>
+      </w:r>
+      <w:r>
+        <w:rPr>
+          <w:rFonts w:ascii="Verdana" w:eastAsia="Verdana" w:hAnsi="Verdana" w:cs="Verdana"/>
+          <w:color w:val="000000"/>
+          <w:sz w:val="20"/>
+          <w:szCs w:val="20"/>
+        </w:rPr>
+        <w:t xml:space="preserve">of patients </w:t>
+      </w:r>
+      <w:r>
+        <w:rPr>
+          <w:rFonts w:ascii="Verdana" w:eastAsia="Verdana" w:hAnsi="Verdana" w:cs="Verdana"/>
+          <w:color w:val="000000"/>
+          <w:sz w:val="20"/>
+          <w:szCs w:val="20"/>
+        </w:rPr>
+        <w:t xml:space="preserve">are </w:t>
+      </w:r>
+      <w:r>
+        <w:rPr>
+          <w:rFonts w:ascii="Verdana" w:eastAsia="Verdana" w:hAnsi="Verdana" w:cs="Verdana"/>
+          <w:color w:val="000000"/>
+          <w:sz w:val="20"/>
+          <w:szCs w:val="20"/>
+        </w:rPr>
+        <w:t>suffering from</w:t>
+      </w:r>
+      <w:r>
+        <w:rPr>
+          <w:rFonts w:ascii="Verdana" w:eastAsia="Verdana" w:hAnsi="Verdana" w:cs="Verdana"/>
+          <w:color w:val="000000"/>
+          <w:sz w:val="20"/>
+          <w:szCs w:val="20"/>
+        </w:rPr>
+        <w:t xml:space="preserve"> pneumonia </w:t>
+      </w:r>
+      <w:r>
+        <w:rPr>
+          <w:rFonts w:ascii="Verdana" w:eastAsia="Verdana" w:hAnsi="Verdana" w:cs="Verdana"/>
+          <w:sz w:val="20"/>
+          <w:szCs w:val="20"/>
+        </w:rPr>
+        <w:t>and the remaining</w:t>
+      </w:r>
+      <w:r>
+        <w:rPr>
+          <w:rFonts w:ascii="Verdana" w:eastAsia="Verdana" w:hAnsi="Verdana" w:cs="Verdana"/>
+          <w:color w:val="000000"/>
+          <w:sz w:val="20"/>
+          <w:szCs w:val="20"/>
+        </w:rPr>
+        <w:t xml:space="preserve"> </w:t>
+      </w:r>
+      <w:r>
+        <w:rPr>
+          <w:rFonts w:ascii="Verdana" w:hAnsi="Verdana" w:cs="Courier New"/>
+          <w:color w:val="212121"/>
+          <w:sz w:val="20"/>
+          <w:szCs w:val="20"/>
+          <w:shd w:val="clear" w:color="auto" w:fill="FFFFFF"/>
+        </w:rPr>
+        <w:t>77.</w:t>
+      </w:r>
+      <w:r>
+        <w:rPr>
+          <w:rFonts w:ascii="Verdana" w:hAnsi="Verdana" w:cs="Courier New"/>
+          <w:color w:val="212121"/>
+          <w:sz w:val="20"/>
+          <w:szCs w:val="20"/>
+          <w:shd w:val="clear" w:color="auto" w:fill="FFFFFF"/>
+        </w:rPr>
+        <w:t>5</w:t>
+      </w:r>
+      <w:r>
+        <w:rPr>
+          <w:rFonts w:ascii="Verdana" w:eastAsia="Verdana" w:hAnsi="Verdana" w:cs="Verdana"/>
+          <w:color w:val="000000"/>
+          <w:sz w:val="20"/>
+          <w:szCs w:val="20"/>
+        </w:rPr>
+        <w:t>% are pneumonia</w:t>
+      </w:r>
+      <w:r>
+        <w:rPr>
+          <w:rFonts w:ascii="Verdana" w:eastAsia="Verdana" w:hAnsi="Verdana" w:cs="Verdana"/>
+          <w:color w:val="000000"/>
+          <w:sz w:val="20"/>
+          <w:szCs w:val="20"/>
+        </w:rPr>
+        <w:t xml:space="preserve"> negative</w:t>
       </w:r>
       <w:bookmarkStart w:id="0" w:name="_GoBack"/>
       <w:bookmarkEnd w:id="0"/>
@@ -1433,7 +1668,6 @@
           <w:color w:val="000000"/>
           <w:sz w:val="20"/>
           <w:szCs w:val="20"/>
-          <w:highlight w:val="yellow"/>
         </w:rPr>
         <w:t>.</w:t>
       </w:r>
@@ -1477,27 +1711,37 @@
       </w:pPr>
       <w:r>
         <w:rPr>
+          <w:rFonts w:ascii="Verdana" w:eastAsia="Verdana" w:hAnsi="Verdana" w:cs="Verdana"/>
           <w:noProof/>
           <w:color w:val="000000"/>
+          <w:sz w:val="20"/>
+          <w:szCs w:val="20"/>
           <w:lang w:val="en-IN"/>
         </w:rPr>
         <w:lastRenderedPageBreak/>
         <w:drawing>
           <wp:inline distT="0" distB="0" distL="0" distR="0">
-            <wp:extent cx="2899213" cy="2364469"/>
+            <wp:extent cx="2921284" cy="2181225"/>
             <wp:effectExtent l="0" t="0" r="0" b="0"/>
-            <wp:docPr id="18" name="image2.png"/>
-            <wp:cNvGraphicFramePr/>
+            <wp:docPr id="1" name="Picture 1"/>
+            <wp:cNvGraphicFramePr>
+              <a:graphicFrameLocks xmlns:a="http://schemas.openxmlformats.org/drawingml/2006/main" noChangeAspect="1"/>
+            </wp:cNvGraphicFramePr>
             <a:graphic xmlns:a="http://schemas.openxmlformats.org/drawingml/2006/main">
               <a:graphicData uri="http://schemas.openxmlformats.org/drawingml/2006/picture">
                 <pic:pic xmlns:pic="http://schemas.openxmlformats.org/drawingml/2006/picture">
                   <pic:nvPicPr>
-                    <pic:cNvPr id="0" name="image2.png"/>
-                    <pic:cNvPicPr preferRelativeResize="0"/>
+                    <pic:cNvPr id="1" name="data-distribution-pie.png"/>
+                    <pic:cNvPicPr/>
                   </pic:nvPicPr>
                   <pic:blipFill>
-                    <a:blip r:embed="rId6"/>
-                    <a:srcRect l="9517" t="40754" r="57540" b="11459"/>
+                    <a:blip r:embed="rId6">
+                      <a:extLst>
+                        <a:ext uri="{28A0092B-C50C-407E-A947-70E740481C1C}">
+                          <a14:useLocalDpi xmlns:a14="http://schemas.microsoft.com/office/drawing/2010/main" val="0"/>
+                        </a:ext>
+                      </a:extLst>
+                    </a:blip>
                     <a:stretch>
                       <a:fillRect/>
                     </a:stretch>
@@ -1505,12 +1749,11 @@
                   <pic:spPr>
                     <a:xfrm>
                       <a:off x="0" y="0"/>
-                      <a:ext cx="2899213" cy="2364469"/>
+                      <a:ext cx="2921284" cy="2181225"/>
                     </a:xfrm>
                     <a:prstGeom prst="rect">
                       <a:avLst/>
                     </a:prstGeom>
-                    <a:ln/>
                   </pic:spPr>
                 </pic:pic>
               </a:graphicData>
@@ -1563,16 +1806,7 @@
           <w:sz w:val="20"/>
           <w:szCs w:val="20"/>
         </w:rPr>
-        <w:t>On plotting the class values and its corresponding counts segregated with the target values, we observe that the count of patients with No Lung opacities/ Not normal is high than the pneumonic or normal patients. Also, the count of normal class is less tha</w:t>
-      </w:r>
-      <w:r>
-        <w:rPr>
-          <w:rFonts w:ascii="Verdana" w:eastAsia="Verdana" w:hAnsi="Verdana" w:cs="Verdana"/>
-          <w:color w:val="000000"/>
-          <w:sz w:val="20"/>
-          <w:szCs w:val="20"/>
-        </w:rPr>
-        <w:t>n other 2 classes indicating that the data has a greater number of Ill health patients.</w:t>
+        <w:t>On plotting the class values and its corresponding counts segregated with the target values, we observe that the count of patients with No Lung opacities/ Not normal is high than the pneumonic or normal patients. Also, the count of normal class is less than other 2 classes indicating that the data has a greater number of Ill health patients.</w:t>
       </w:r>
       <w:r>
         <w:rPr>
@@ -1792,6 +2026,7 @@
           <w:sz w:val="20"/>
           <w:szCs w:val="20"/>
         </w:rPr>
+        <w:lastRenderedPageBreak/>
         <w:t>Train set:</w:t>
       </w:r>
       <w:r>
@@ -1801,16 +2036,7 @@
           <w:sz w:val="20"/>
           <w:szCs w:val="20"/>
         </w:rPr>
-        <w:t xml:space="preserve"> Out of 30,227 total images, 26,684 images are available in t</w:t>
-      </w:r>
-      <w:r>
-        <w:rPr>
-          <w:rFonts w:ascii="Verdana" w:eastAsia="Verdana" w:hAnsi="Verdana" w:cs="Verdana"/>
-          <w:color w:val="000000"/>
-          <w:sz w:val="20"/>
-          <w:szCs w:val="20"/>
-        </w:rPr>
-        <w:t>he training set and all 26,684 images are unique (equal to unique patient IDs).</w:t>
+        <w:t xml:space="preserve"> Out of 30,227 total images, 26,684 images are available in the training set and all 26,684 images are unique (equal to unique patient IDs).</w:t>
       </w:r>
     </w:p>
     <w:p>
@@ -1869,16 +2095,7 @@
           <w:sz w:val="20"/>
           <w:szCs w:val="20"/>
         </w:rPr>
-        <w:t xml:space="preserve"> Out of 26,684 images available in the training set, 23,286 images have only 1 bounding box, 3,266 images have 2 bounding boxes, 119 images have 3 boxes and 13 images have 4 boxes. Hence, 3,398 patients have more than 1 bounding box. If any given patient m</w:t>
-      </w:r>
-      <w:r>
-        <w:rPr>
-          <w:rFonts w:ascii="Verdana" w:eastAsia="Verdana" w:hAnsi="Verdana" w:cs="Verdana"/>
-          <w:color w:val="000000"/>
-          <w:sz w:val="20"/>
-          <w:szCs w:val="20"/>
-        </w:rPr>
-        <w:t>ay potentially have many boxes, only if there are several different suspicious areas of pneumonia.</w:t>
+        <w:t xml:space="preserve"> Out of 26,684 images available in the training set, 23,286 images have only 1 bounding box, 3,266 images have 2 bounding boxes, 119 images have 3 boxes and 13 images have 4 boxes. Hence, 3,398 patients have more than 1 bounding box. If any given patient may potentially have many boxes, only if there are several different suspicious areas of pneumonia.</w:t>
       </w:r>
     </w:p>
     <w:p>
@@ -2359,16 +2576,7 @@
           <w:sz w:val="20"/>
           <w:szCs w:val="20"/>
         </w:rPr>
-        <w:t>Out of total 9,555 cases of Lung opacity, ~60% is male and rest 40% is female. Out of total, ~81% cases have been identified fr</w:t>
-      </w:r>
-      <w:r>
-        <w:rPr>
-          <w:rFonts w:ascii="Verdana" w:eastAsia="Verdana" w:hAnsi="Verdana" w:cs="Verdana"/>
-          <w:color w:val="000000"/>
-          <w:sz w:val="20"/>
-          <w:szCs w:val="20"/>
-        </w:rPr>
-        <w:t>om AP view.</w:t>
+        <w:t>Out of total 9,555 cases of Lung opacity, ~60% is male and rest 40% is female. Out of total, ~81% cases have been identified from AP view.</w:t>
       </w:r>
     </w:p>
     <w:p>
@@ -2772,16 +2980,7 @@
           <w:sz w:val="20"/>
           <w:szCs w:val="20"/>
         </w:rPr>
-        <w:t>Further for analysis purp</w:t>
-      </w:r>
-      <w:r>
-        <w:rPr>
-          <w:rFonts w:ascii="Verdana" w:eastAsia="Verdana" w:hAnsi="Verdana" w:cs="Verdana"/>
-          <w:color w:val="000000"/>
-          <w:sz w:val="20"/>
-          <w:szCs w:val="20"/>
-        </w:rPr>
-        <w:t>ose, a scatter plot is for the Pneumonia persons for different views as below. The plot indicates that the bounding boxes for AP are concentrated in the middle, whereas for the PA cases, its scattered all over the lungs.</w:t>
+        <w:t>Further for analysis purpose, a scatter plot is for the Pneumonia persons for different views as below. The plot indicates that the bounding boxes for AP are concentrated in the middle, whereas for the PA cases, its scattered all over the lungs.</w:t>
       </w:r>
     </w:p>
     <w:p>
@@ -3149,16 +3348,7 @@
           <w:sz w:val="20"/>
           <w:szCs w:val="20"/>
         </w:rPr>
-        <w:t xml:space="preserve">The same is done with the class values and the patient age mentioned below, which indicates that the lung opacities are spread across the patient age and have peaks within age 58 to 59 years. Similarly, the Not normal cases are found mostly in age between </w:t>
-      </w:r>
-      <w:r>
-        <w:rPr>
-          <w:rFonts w:ascii="Verdana" w:eastAsia="Verdana" w:hAnsi="Verdana" w:cs="Verdana"/>
-          <w:color w:val="000000"/>
-          <w:sz w:val="20"/>
-          <w:szCs w:val="20"/>
-        </w:rPr>
-        <w:t>40 to 60 years.</w:t>
+        <w:t>The same is done with the class values and the patient age mentioned below, which indicates that the lung opacities are spread across the patient age and have peaks within age 58 to 59 years. Similarly, the Not normal cases are found mostly in age between 40 to 60 years.</w:t>
       </w:r>
     </w:p>
     <w:p>
@@ -5652,7 +5842,6 @@
   <w:style w:type="character" w:default="1" w:styleId="DefaultParagraphFont">
     <w:name w:val="Default Paragraph Font"/>
     <w:uiPriority w:val="1"/>
-    <w:semiHidden/>
     <w:unhideWhenUsed/>
   </w:style>
   <w:style w:type="table" w:default="1" w:styleId="TableNormal">

</xml_diff>